<commit_message>
Rechtschreibfehler in Dokumenten korrigiert, Stücklistentitle schöner gemacht
</commit_message>
<xml_diff>
--- a/50_Dokumentation/Anhang/6.Schemas Stücklisten/Stücklisten Schema.docx
+++ b/50_Dokumentation/Anhang/6.Schemas Stücklisten/Stücklisten Schema.docx
@@ -5,7 +5,7 @@
     <w:tbl>
       <w:tblPr>
         <w:tblStyle w:val="Tabellenraster"/>
-        <w:tblpPr w:leftFromText="141" w:rightFromText="141" w:vertAnchor="page" w:horzAnchor="margin" w:tblpY="1846"/>
+        <w:tblpPr w:leftFromText="141" w:rightFromText="141" w:vertAnchor="page" w:horzAnchor="margin" w:tblpY="2341"/>
         <w:tblW w:w="8228" w:type="dxa"/>
         <w:tblLook w:val="04A0" w:firstRow="1" w:lastRow="0" w:firstColumn="1" w:lastColumn="0" w:noHBand="0" w:noVBand="1"/>
       </w:tblPr>
@@ -28,8 +28,6 @@
             <w:pPr>
               <w:ind w:left="0"/>
             </w:pPr>
-            <w:bookmarkStart w:id="0" w:name="_GoBack"/>
-            <w:bookmarkEnd w:id="0"/>
             <w:r>
               <w:t>Position</w:t>
             </w:r>
@@ -423,8 +421,16 @@
       </w:tr>
     </w:tbl>
     <w:p>
+      <w:pPr>
+        <w:pStyle w:val="Titel"/>
+      </w:pPr>
       <w:r>
-        <w:t>Stückliste Schema</w:t>
+        <w:t>Stü</w:t>
+      </w:r>
+      <w:bookmarkStart w:id="0" w:name="_GoBack"/>
+      <w:bookmarkEnd w:id="0"/>
+      <w:r>
+        <w:t>ckliste Schema</w:t>
       </w:r>
     </w:p>
     <w:sectPr>
@@ -980,6 +986,40 @@
       <w:lang w:eastAsia="de-CH"/>
     </w:rPr>
   </w:style>
+  <w:style w:type="paragraph" w:styleId="Titel">
+    <w:name w:val="Title"/>
+    <w:basedOn w:val="Standard"/>
+    <w:next w:val="Standard"/>
+    <w:link w:val="TitelZchn"/>
+    <w:uiPriority w:val="10"/>
+    <w:qFormat/>
+    <w:rsid w:val="00CB1FD3"/>
+    <w:pPr>
+      <w:contextualSpacing/>
+    </w:pPr>
+    <w:rPr>
+      <w:rFonts w:asciiTheme="majorHAnsi" w:eastAsiaTheme="majorEastAsia" w:hAnsiTheme="majorHAnsi" w:cstheme="majorBidi"/>
+      <w:spacing w:val="-10"/>
+      <w:kern w:val="28"/>
+      <w:sz w:val="56"/>
+      <w:szCs w:val="56"/>
+    </w:rPr>
+  </w:style>
+  <w:style w:type="character" w:customStyle="1" w:styleId="TitelZchn">
+    <w:name w:val="Titel Zchn"/>
+    <w:basedOn w:val="Absatz-Standardschriftart"/>
+    <w:link w:val="Titel"/>
+    <w:uiPriority w:val="10"/>
+    <w:rsid w:val="00CB1FD3"/>
+    <w:rPr>
+      <w:rFonts w:asciiTheme="majorHAnsi" w:eastAsiaTheme="majorEastAsia" w:hAnsiTheme="majorHAnsi" w:cstheme="majorBidi"/>
+      <w:spacing w:val="-10"/>
+      <w:kern w:val="28"/>
+      <w:sz w:val="56"/>
+      <w:szCs w:val="56"/>
+      <w:lang w:eastAsia="de-CH"/>
+    </w:rPr>
+  </w:style>
 </w:styles>
 </file>
 

</xml_diff>